<commit_message>
Done OAC's third list
</commit_message>
<xml_diff>
--- a/OAC/Lista 3/Lista 3.docx
+++ b/OAC/Lista 3/Lista 3.docx
@@ -2855,7 +2855,37 @@
           <w:szCs w:val="24"/>
           <w:lang w:val="pt-BR"/>
         </w:rPr>
-        <w:t>) São necessários 5 ciclos.</w:t>
+        <w:t>) São necessários 4</w:t>
+      </w:r>
+      <w:r>
+        <w:rPr>
+          <w:rFonts w:cstheme="minorHAnsi"/>
+          <w:color w:val="000000"/>
+          <w:sz w:val="24"/>
+          <w:szCs w:val="24"/>
+          <w:lang w:val="pt-BR"/>
+        </w:rPr>
+        <w:t xml:space="preserve"> ciclos</w:t>
+      </w:r>
+      <w:r>
+        <w:rPr>
+          <w:rFonts w:cstheme="minorHAnsi"/>
+          <w:color w:val="000000"/>
+          <w:sz w:val="24"/>
+          <w:szCs w:val="24"/>
+          <w:lang w:val="pt-BR"/>
+        </w:rPr>
+        <w:t>, no 5º o valor já será usado</w:t>
+      </w:r>
+      <w:r>
+        <w:rPr>
+          <w:rFonts w:cstheme="minorHAnsi"/>
+          <w:color w:val="000000"/>
+          <w:sz w:val="24"/>
+          <w:szCs w:val="24"/>
+          <w:lang w:val="pt-BR"/>
+        </w:rPr>
+        <w:t>.</w:t>
       </w:r>
       <w:r>
         <w:rPr>
@@ -3319,25 +3349,7 @@
           <w:szCs w:val="24"/>
           <w:lang w:val="pt-BR"/>
         </w:rPr>
-        <w:t>C</w:t>
-      </w:r>
-      <w:r>
-        <w:rPr>
-          <w:rFonts w:cstheme="minorHAnsi"/>
-          <w:sz w:val="24"/>
-          <w:szCs w:val="24"/>
-          <w:lang w:val="pt-BR"/>
-        </w:rPr>
-        <w:t>omo esse valor não chegou lá ainda, ele acaba lendo o valor errado.</w:t>
-      </w:r>
-      <w:r>
-        <w:rPr>
-          <w:rFonts w:cstheme="minorHAnsi"/>
-          <w:sz w:val="24"/>
-          <w:szCs w:val="24"/>
-          <w:lang w:val="pt-BR"/>
-        </w:rPr>
-        <w:t xml:space="preserve"> Esse problema pode ser resolvido através de um atalho por hardware, ou de uma reorganização das instruções, ou de uma adição de bolhas (nop), e etc. </w:t>
+        <w:t xml:space="preserve">Como esse valor não chegou lá ainda, ele acaba lendo o valor errado. Esse problema pode ser resolvido através de um atalho por hardware, ou de uma reorganização das instruções, ou de uma adição de bolhas (nop), e etc. </w:t>
       </w:r>
     </w:p>
     <w:p>
@@ -3362,27 +3374,153 @@
           <w:szCs w:val="24"/>
           <w:lang w:val="pt-BR"/>
         </w:rPr>
-        <w:t>O resultado foi bastante inesperado. Aparentemente, no lugar de ser executada a instrução: sub t2, t1, t3; foi executada a instrução: sub t2, t2, t3.</w:t>
-      </w:r>
-    </w:p>
-    <w:p>
-      <w:pPr>
-        <w:pStyle w:val="ListParagraph"/>
-        <w:ind w:left="927"/>
-        <w:jc w:val="both"/>
-        <w:rPr>
-          <w:rFonts w:cstheme="minorHAnsi"/>
-          <w:sz w:val="24"/>
-          <w:szCs w:val="24"/>
-          <w:lang w:val="pt-BR"/>
-        </w:rPr>
-      </w:pPr>
+        <w:t>O resultado foi bastante inesperado. Aparentemente, no lugar de ser executada a instrução: sub t2, t1, t3; foi execut</w:t>
+      </w:r>
+      <w:r>
+        <w:rPr>
+          <w:rFonts w:cstheme="minorHAnsi"/>
+          <w:sz w:val="24"/>
+          <w:szCs w:val="24"/>
+          <w:lang w:val="pt-BR"/>
+        </w:rPr>
+        <w:t>ada a instrução: sub t2, t2, t3, ou seja, o tratamento não está sendo feito corretamente.</w:t>
+      </w:r>
       <w:bookmarkStart w:id="0" w:name="_GoBack"/>
       <w:bookmarkEnd w:id="0"/>
     </w:p>
     <w:p>
       <w:pPr>
         <w:pStyle w:val="ListParagraph"/>
+        <w:ind w:left="927"/>
+        <w:jc w:val="both"/>
+        <w:rPr>
+          <w:rFonts w:cstheme="minorHAnsi"/>
+          <w:sz w:val="24"/>
+          <w:szCs w:val="24"/>
+          <w:lang w:val="pt-BR"/>
+        </w:rPr>
+      </w:pPr>
+      <w:r>
+        <w:rPr>
+          <w:rFonts w:cstheme="minorHAnsi"/>
+          <w:sz w:val="24"/>
+          <w:szCs w:val="24"/>
+          <w:lang w:val="pt-BR"/>
+        </w:rPr>
+        <w:br/>
+      </w:r>
+      <w:r>
+        <w:rPr>
+          <w:rFonts w:cstheme="minorHAnsi"/>
+          <w:sz w:val="24"/>
+          <w:szCs w:val="24"/>
+          <w:lang w:val="pt-BR"/>
+        </w:rPr>
+        <w:br/>
+      </w:r>
+      <w:r>
+        <w:rPr>
+          <w:rFonts w:cstheme="minorHAnsi"/>
+          <w:sz w:val="24"/>
+          <w:szCs w:val="24"/>
+          <w:lang w:val="pt-BR"/>
+        </w:rPr>
+        <w:br/>
+      </w:r>
+      <w:r>
+        <w:rPr>
+          <w:rFonts w:cstheme="minorHAnsi"/>
+          <w:sz w:val="24"/>
+          <w:szCs w:val="24"/>
+          <w:lang w:val="pt-BR"/>
+        </w:rPr>
+        <w:br/>
+      </w:r>
+      <w:r>
+        <w:rPr>
+          <w:rFonts w:cstheme="minorHAnsi"/>
+          <w:sz w:val="24"/>
+          <w:szCs w:val="24"/>
+          <w:lang w:val="pt-BR"/>
+        </w:rPr>
+        <w:br/>
+      </w:r>
+      <w:r>
+        <w:rPr>
+          <w:rFonts w:cstheme="minorHAnsi"/>
+          <w:sz w:val="24"/>
+          <w:szCs w:val="24"/>
+          <w:lang w:val="pt-BR"/>
+        </w:rPr>
+        <w:br/>
+      </w:r>
+      <w:r>
+        <w:rPr>
+          <w:rFonts w:cstheme="minorHAnsi"/>
+          <w:sz w:val="24"/>
+          <w:szCs w:val="24"/>
+          <w:lang w:val="pt-BR"/>
+        </w:rPr>
+        <w:br/>
+      </w:r>
+      <w:r>
+        <w:rPr>
+          <w:rFonts w:cstheme="minorHAnsi"/>
+          <w:sz w:val="24"/>
+          <w:szCs w:val="24"/>
+          <w:lang w:val="pt-BR"/>
+        </w:rPr>
+        <w:br/>
+      </w:r>
+      <w:r>
+        <w:rPr>
+          <w:rFonts w:cstheme="minorHAnsi"/>
+          <w:sz w:val="24"/>
+          <w:szCs w:val="24"/>
+          <w:lang w:val="pt-BR"/>
+        </w:rPr>
+        <w:br/>
+      </w:r>
+      <w:r>
+        <w:rPr>
+          <w:rFonts w:cstheme="minorHAnsi"/>
+          <w:sz w:val="24"/>
+          <w:szCs w:val="24"/>
+          <w:lang w:val="pt-BR"/>
+        </w:rPr>
+        <w:br/>
+      </w:r>
+      <w:r>
+        <w:rPr>
+          <w:rFonts w:cstheme="minorHAnsi"/>
+          <w:sz w:val="24"/>
+          <w:szCs w:val="24"/>
+          <w:lang w:val="pt-BR"/>
+        </w:rPr>
+        <w:br/>
+      </w:r>
+      <w:r>
+        <w:rPr>
+          <w:rFonts w:cstheme="minorHAnsi"/>
+          <w:sz w:val="24"/>
+          <w:szCs w:val="24"/>
+          <w:lang w:val="pt-BR"/>
+        </w:rPr>
+        <w:br/>
+      </w:r>
+      <w:r>
+        <w:rPr>
+          <w:rFonts w:cstheme="minorHAnsi"/>
+          <w:sz w:val="24"/>
+          <w:szCs w:val="24"/>
+          <w:lang w:val="pt-BR"/>
+        </w:rPr>
+        <w:br/>
+      </w:r>
+    </w:p>
+    <w:p>
+      <w:pPr>
+        <w:pStyle w:val="ListParagraph"/>
         <w:numPr>
           <w:ilvl w:val="0"/>
           <w:numId w:val="1"/>
@@ -3402,7 +3540,608 @@
           <w:szCs w:val="24"/>
           <w:lang w:val="pt-BR"/>
         </w:rPr>
-        <w:t>Problemas para executar a instrução .-..</w:t>
+        <w:lastRenderedPageBreak/>
+        <w:t xml:space="preserve"> </w:t>
+      </w:r>
+    </w:p>
+    <w:p>
+      <w:pPr>
+        <w:pStyle w:val="ListParagraph"/>
+        <w:numPr>
+          <w:ilvl w:val="1"/>
+          <w:numId w:val="1"/>
+        </w:numPr>
+        <w:rPr>
+          <w:rFonts w:cstheme="minorHAnsi"/>
+          <w:sz w:val="24"/>
+          <w:szCs w:val="24"/>
+          <w:lang w:val="pt-BR"/>
+        </w:rPr>
+      </w:pPr>
+      <w:r>
+        <w:rPr>
+          <w:rFonts w:cstheme="minorHAnsi"/>
+          <w:sz w:val="24"/>
+          <w:szCs w:val="24"/>
+          <w:lang w:val="pt-BR"/>
+        </w:rPr>
+        <w:t>A funcionalidade do programa é um simples algoritmo de ordenação (aparentemente, um Bubble Sort). Cheguei nessa conclusão executando o código no papel:</w:t>
+      </w:r>
+      <w:r>
+        <w:rPr>
+          <w:rFonts w:ascii="Calibri" w:eastAsia="Times New Roman" w:hAnsi="Calibri" w:cs="Calibri"/>
+          <w:noProof/>
+        </w:rPr>
+        <w:drawing>
+          <wp:inline distT="0" distB="0" distL="0" distR="0" wp14:anchorId="67F5FBA5" wp14:editId="02A678BA">
+            <wp:extent cx="5609907" cy="5517942"/>
+            <wp:effectExtent l="0" t="0" r="0" b="6985"/>
+            <wp:docPr id="2" name="Picture 2" descr="C:\Users\ngome\AppData\Local\Temp\msohtmlclip1\02\clip_image001.png"/>
+            <wp:cNvGraphicFramePr>
+              <a:graphicFrameLocks xmlns:a="http://schemas.openxmlformats.org/drawingml/2006/main" noChangeAspect="1"/>
+            </wp:cNvGraphicFramePr>
+            <a:graphic xmlns:a="http://schemas.openxmlformats.org/drawingml/2006/main">
+              <a:graphicData uri="http://schemas.openxmlformats.org/drawingml/2006/picture">
+                <pic:pic xmlns:pic="http://schemas.openxmlformats.org/drawingml/2006/picture">
+                  <pic:nvPicPr>
+                    <pic:cNvPr id="0" name="Picture 1" descr="C:\Users\ngome\AppData\Local\Temp\msohtmlclip1\02\clip_image001.png"/>
+                    <pic:cNvPicPr>
+                      <a:picLocks noChangeAspect="1" noChangeArrowheads="1"/>
+                    </pic:cNvPicPr>
+                  </pic:nvPicPr>
+                  <pic:blipFill>
+                    <a:blip r:embed="rId5">
+                      <a:extLst>
+                        <a:ext uri="{28A0092B-C50C-407E-A947-70E740481C1C}">
+                          <a14:useLocalDpi xmlns:a14="http://schemas.microsoft.com/office/drawing/2010/main" val="0"/>
+                        </a:ext>
+                      </a:extLst>
+                    </a:blip>
+                    <a:srcRect/>
+                    <a:stretch>
+                      <a:fillRect/>
+                    </a:stretch>
+                  </pic:blipFill>
+                  <pic:spPr bwMode="auto">
+                    <a:xfrm>
+                      <a:off x="0" y="0"/>
+                      <a:ext cx="5613953" cy="5521921"/>
+                    </a:xfrm>
+                    <a:prstGeom prst="rect">
+                      <a:avLst/>
+                    </a:prstGeom>
+                    <a:noFill/>
+                    <a:ln>
+                      <a:noFill/>
+                    </a:ln>
+                  </pic:spPr>
+                </pic:pic>
+              </a:graphicData>
+            </a:graphic>
+          </wp:inline>
+        </w:drawing>
+      </w:r>
+      <w:r>
+        <w:rPr>
+          <w:rFonts w:ascii="Calibri" w:eastAsia="Times New Roman" w:hAnsi="Calibri" w:cs="Calibri"/>
+          <w:lang w:val="pt-BR"/>
+        </w:rPr>
+        <w:br/>
+      </w:r>
+      <w:r>
+        <w:rPr>
+          <w:rFonts w:ascii="Calibri" w:eastAsia="Times New Roman" w:hAnsi="Calibri" w:cs="Calibri"/>
+          <w:noProof/>
+        </w:rPr>
+        <w:drawing>
+          <wp:inline distT="0" distB="0" distL="0" distR="0" wp14:anchorId="62C3C82C" wp14:editId="73195BAE">
+            <wp:extent cx="5695446" cy="688589"/>
+            <wp:effectExtent l="0" t="0" r="635" b="0"/>
+            <wp:docPr id="1" name="Picture 1" descr="C:\Users\ngome\AppData\Local\Temp\msohtmlclip1\02\clip_image002.png"/>
+            <wp:cNvGraphicFramePr>
+              <a:graphicFrameLocks xmlns:a="http://schemas.openxmlformats.org/drawingml/2006/main" noChangeAspect="1"/>
+            </wp:cNvGraphicFramePr>
+            <a:graphic xmlns:a="http://schemas.openxmlformats.org/drawingml/2006/main">
+              <a:graphicData uri="http://schemas.openxmlformats.org/drawingml/2006/picture">
+                <pic:pic xmlns:pic="http://schemas.openxmlformats.org/drawingml/2006/picture">
+                  <pic:nvPicPr>
+                    <pic:cNvPr id="0" name="Picture 2" descr="C:\Users\ngome\AppData\Local\Temp\msohtmlclip1\02\clip_image002.png"/>
+                    <pic:cNvPicPr>
+                      <a:picLocks noChangeAspect="1" noChangeArrowheads="1"/>
+                    </pic:cNvPicPr>
+                  </pic:nvPicPr>
+                  <pic:blipFill>
+                    <a:blip r:embed="rId6">
+                      <a:extLst>
+                        <a:ext uri="{28A0092B-C50C-407E-A947-70E740481C1C}">
+                          <a14:useLocalDpi xmlns:a14="http://schemas.microsoft.com/office/drawing/2010/main" val="0"/>
+                        </a:ext>
+                      </a:extLst>
+                    </a:blip>
+                    <a:srcRect/>
+                    <a:stretch>
+                      <a:fillRect/>
+                    </a:stretch>
+                  </pic:blipFill>
+                  <pic:spPr bwMode="auto">
+                    <a:xfrm>
+                      <a:off x="0" y="0"/>
+                      <a:ext cx="5829132" cy="704752"/>
+                    </a:xfrm>
+                    <a:prstGeom prst="rect">
+                      <a:avLst/>
+                    </a:prstGeom>
+                    <a:noFill/>
+                    <a:ln>
+                      <a:noFill/>
+                    </a:ln>
+                  </pic:spPr>
+                </pic:pic>
+              </a:graphicData>
+            </a:graphic>
+          </wp:inline>
+        </w:drawing>
+      </w:r>
+      <w:r>
+        <w:rPr>
+          <w:rFonts w:ascii="Calibri" w:eastAsia="Times New Roman" w:hAnsi="Calibri" w:cs="Calibri"/>
+          <w:lang w:val="pt-BR"/>
+        </w:rPr>
+        <w:br/>
+      </w:r>
+      <w:r>
+        <w:rPr>
+          <w:rFonts w:cstheme="minorHAnsi"/>
+          <w:sz w:val="24"/>
+          <w:szCs w:val="24"/>
+          <w:lang w:val="pt-BR"/>
+        </w:rPr>
+        <w:t>(Note que a à medida que fui executando o código, eu pulei alguns passos óbvios como: calcular a posição, onde ele faz:</w:t>
+      </w:r>
+      <w:r>
+        <w:rPr>
+          <w:rFonts w:cstheme="minorHAnsi"/>
+          <w:sz w:val="24"/>
+          <w:szCs w:val="24"/>
+          <w:lang w:val="pt-BR"/>
+        </w:rPr>
+        <w:br/>
+        <w:t>add t2, t0, t0</w:t>
+      </w:r>
+    </w:p>
+    <w:p>
+      <w:pPr>
+        <w:pStyle w:val="ListParagraph"/>
+        <w:ind w:left="927"/>
+        <w:rPr>
+          <w:rFonts w:cstheme="minorHAnsi"/>
+          <w:sz w:val="24"/>
+          <w:szCs w:val="24"/>
+          <w:lang w:val="pt-BR"/>
+        </w:rPr>
+      </w:pPr>
+      <w:r>
+        <w:rPr>
+          <w:rFonts w:cstheme="minorHAnsi"/>
+          <w:sz w:val="24"/>
+          <w:szCs w:val="24"/>
+          <w:lang w:val="pt-BR"/>
+        </w:rPr>
+        <w:t>add t2, t2, t2</w:t>
+      </w:r>
+    </w:p>
+    <w:p>
+      <w:pPr>
+        <w:pStyle w:val="ListParagraph"/>
+        <w:ind w:left="927"/>
+        <w:rPr>
+          <w:rFonts w:cstheme="minorHAnsi"/>
+          <w:sz w:val="24"/>
+          <w:szCs w:val="24"/>
+          <w:lang w:val="pt-BR"/>
+        </w:rPr>
+      </w:pPr>
+      <w:r>
+        <w:rPr>
+          <w:rFonts w:cstheme="minorHAnsi"/>
+          <w:sz w:val="24"/>
+          <w:szCs w:val="24"/>
+          <w:lang w:val="pt-BR"/>
+        </w:rPr>
+        <w:t>add t2, a0, t2</w:t>
+      </w:r>
+      <w:r>
+        <w:rPr>
+          <w:rFonts w:cstheme="minorHAnsi"/>
+          <w:sz w:val="24"/>
+          <w:szCs w:val="24"/>
+          <w:lang w:val="pt-BR"/>
+        </w:rPr>
+        <w:t>)</w:t>
+      </w:r>
+      <w:r>
+        <w:rPr>
+          <w:rFonts w:cstheme="minorHAnsi"/>
+          <w:sz w:val="24"/>
+          <w:szCs w:val="24"/>
+          <w:lang w:val="pt-BR"/>
+        </w:rPr>
+        <w:br/>
+        <w:t>(Um código similar em C seria:</w:t>
+      </w:r>
+      <w:r>
+        <w:rPr>
+          <w:rFonts w:cstheme="minorHAnsi"/>
+          <w:sz w:val="24"/>
+          <w:szCs w:val="24"/>
+          <w:lang w:val="pt-BR"/>
+        </w:rPr>
+        <w:br/>
+        <w:t>for (int i = 0; i &lt; tamanho; i ++)</w:t>
+      </w:r>
+      <w:r>
+        <w:rPr>
+          <w:rFonts w:cstheme="minorHAnsi"/>
+          <w:sz w:val="24"/>
+          <w:szCs w:val="24"/>
+          <w:lang w:val="pt-BR"/>
+        </w:rPr>
+        <w:br/>
+        <w:t xml:space="preserve">  for (int j = i + 1; j &lt; tamanho; j ++)</w:t>
+      </w:r>
+      <w:r>
+        <w:rPr>
+          <w:rFonts w:cstheme="minorHAnsi"/>
+          <w:sz w:val="24"/>
+          <w:szCs w:val="24"/>
+          <w:lang w:val="pt-BR"/>
+        </w:rPr>
+        <w:br/>
+        <w:t xml:space="preserve">    if (!(array[i] &lt;= array[j]))</w:t>
+      </w:r>
+      <w:r>
+        <w:rPr>
+          <w:rFonts w:cstheme="minorHAnsi"/>
+          <w:sz w:val="24"/>
+          <w:szCs w:val="24"/>
+          <w:lang w:val="pt-BR"/>
+        </w:rPr>
+        <w:br/>
+        <w:t xml:space="preserve"> </w:t>
+      </w:r>
+      <w:r>
+        <w:rPr>
+          <w:rFonts w:cstheme="minorHAnsi"/>
+          <w:sz w:val="24"/>
+          <w:szCs w:val="24"/>
+          <w:lang w:val="pt-BR"/>
+        </w:rPr>
+        <w:t xml:space="preserve">     swap(array[i], array[j]);</w:t>
+      </w:r>
+      <w:r>
+        <w:rPr>
+          <w:rFonts w:cstheme="minorHAnsi"/>
+          <w:sz w:val="24"/>
+          <w:szCs w:val="24"/>
+          <w:lang w:val="pt-BR"/>
+        </w:rPr>
+        <w:br/>
+        <w:t>)</w:t>
+      </w:r>
+      <w:r>
+        <w:rPr>
+          <w:rFonts w:cstheme="minorHAnsi"/>
+          <w:sz w:val="24"/>
+          <w:szCs w:val="24"/>
+          <w:lang w:val="pt-BR"/>
+        </w:rPr>
+        <w:br/>
+        <w:t>(A utilização de mult reduz um pouco o tempo de execução)</w:t>
+      </w:r>
+    </w:p>
+    <w:p>
+      <w:pPr>
+        <w:pStyle w:val="ListParagraph"/>
+        <w:ind w:left="927"/>
+        <w:rPr>
+          <w:rFonts w:cstheme="minorHAnsi"/>
+          <w:sz w:val="24"/>
+          <w:szCs w:val="24"/>
+          <w:lang w:val="pt-BR"/>
+        </w:rPr>
+      </w:pPr>
+    </w:p>
+    <w:p>
+      <w:pPr>
+        <w:pStyle w:val="ListParagraph"/>
+        <w:ind w:left="927"/>
+        <w:rPr>
+          <w:rFonts w:cstheme="minorHAnsi"/>
+          <w:sz w:val="24"/>
+          <w:szCs w:val="24"/>
+          <w:lang w:val="pt-BR"/>
+        </w:rPr>
+      </w:pPr>
+    </w:p>
+    <w:p>
+      <w:pPr>
+        <w:pStyle w:val="ListParagraph"/>
+        <w:ind w:left="927"/>
+        <w:rPr>
+          <w:rFonts w:cstheme="minorHAnsi"/>
+          <w:sz w:val="24"/>
+          <w:szCs w:val="24"/>
+          <w:lang w:val="pt-BR"/>
+        </w:rPr>
+      </w:pPr>
+    </w:p>
+    <w:p>
+      <w:pPr>
+        <w:pStyle w:val="ListParagraph"/>
+        <w:ind w:left="927"/>
+        <w:rPr>
+          <w:rFonts w:cstheme="minorHAnsi"/>
+          <w:sz w:val="24"/>
+          <w:szCs w:val="24"/>
+          <w:lang w:val="pt-BR"/>
+        </w:rPr>
+      </w:pPr>
+    </w:p>
+    <w:p>
+      <w:pPr>
+        <w:pStyle w:val="ListParagraph"/>
+        <w:ind w:left="927"/>
+        <w:rPr>
+          <w:rFonts w:cstheme="minorHAnsi"/>
+          <w:sz w:val="24"/>
+          <w:szCs w:val="24"/>
+          <w:lang w:val="pt-BR"/>
+        </w:rPr>
+      </w:pPr>
+    </w:p>
+    <w:p>
+      <w:pPr>
+        <w:pStyle w:val="ListParagraph"/>
+        <w:ind w:left="927"/>
+        <w:rPr>
+          <w:rFonts w:cstheme="minorHAnsi"/>
+          <w:sz w:val="24"/>
+          <w:szCs w:val="24"/>
+          <w:lang w:val="pt-BR"/>
+        </w:rPr>
+      </w:pPr>
+    </w:p>
+    <w:p>
+      <w:pPr>
+        <w:pStyle w:val="ListParagraph"/>
+        <w:ind w:left="927"/>
+        <w:rPr>
+          <w:rFonts w:cstheme="minorHAnsi"/>
+          <w:sz w:val="24"/>
+          <w:szCs w:val="24"/>
+          <w:lang w:val="pt-BR"/>
+        </w:rPr>
+      </w:pPr>
+    </w:p>
+    <w:p>
+      <w:pPr>
+        <w:rPr>
+          <w:rFonts w:cstheme="minorHAnsi"/>
+          <w:sz w:val="24"/>
+          <w:szCs w:val="24"/>
+          <w:lang w:val="pt-BR"/>
+        </w:rPr>
+      </w:pPr>
+    </w:p>
+    <w:p>
+      <w:pPr>
+        <w:rPr>
+          <w:rFonts w:cstheme="minorHAnsi"/>
+          <w:sz w:val="24"/>
+          <w:szCs w:val="24"/>
+          <w:lang w:val="pt-BR"/>
+        </w:rPr>
+      </w:pPr>
+    </w:p>
+    <w:p>
+      <w:pPr>
+        <w:rPr>
+          <w:rFonts w:cstheme="minorHAnsi"/>
+          <w:sz w:val="24"/>
+          <w:szCs w:val="24"/>
+          <w:lang w:val="pt-BR"/>
+        </w:rPr>
+      </w:pPr>
+    </w:p>
+    <w:p>
+      <w:pPr>
+        <w:rPr>
+          <w:rFonts w:cstheme="minorHAnsi"/>
+          <w:sz w:val="24"/>
+          <w:szCs w:val="24"/>
+          <w:lang w:val="pt-BR"/>
+        </w:rPr>
+      </w:pPr>
+    </w:p>
+    <w:p>
+      <w:pPr>
+        <w:rPr>
+          <w:rFonts w:cstheme="minorHAnsi"/>
+          <w:sz w:val="24"/>
+          <w:szCs w:val="24"/>
+          <w:lang w:val="pt-BR"/>
+        </w:rPr>
+      </w:pPr>
+    </w:p>
+    <w:p>
+      <w:pPr>
+        <w:rPr>
+          <w:rFonts w:cstheme="minorHAnsi"/>
+          <w:sz w:val="24"/>
+          <w:szCs w:val="24"/>
+          <w:lang w:val="pt-BR"/>
+        </w:rPr>
+      </w:pPr>
+    </w:p>
+    <w:p>
+      <w:pPr>
+        <w:rPr>
+          <w:rFonts w:cstheme="minorHAnsi"/>
+          <w:sz w:val="24"/>
+          <w:szCs w:val="24"/>
+          <w:lang w:val="pt-BR"/>
+        </w:rPr>
+      </w:pPr>
+    </w:p>
+    <w:p>
+      <w:pPr>
+        <w:rPr>
+          <w:rFonts w:cstheme="minorHAnsi"/>
+          <w:sz w:val="24"/>
+          <w:szCs w:val="24"/>
+          <w:lang w:val="pt-BR"/>
+        </w:rPr>
+      </w:pPr>
+    </w:p>
+    <w:p>
+      <w:pPr>
+        <w:rPr>
+          <w:rFonts w:cstheme="minorHAnsi"/>
+          <w:sz w:val="24"/>
+          <w:szCs w:val="24"/>
+          <w:lang w:val="pt-BR"/>
+        </w:rPr>
+      </w:pPr>
+    </w:p>
+    <w:p>
+      <w:pPr>
+        <w:rPr>
+          <w:rFonts w:cstheme="minorHAnsi"/>
+          <w:sz w:val="24"/>
+          <w:szCs w:val="24"/>
+          <w:lang w:val="pt-BR"/>
+        </w:rPr>
+      </w:pPr>
+    </w:p>
+    <w:p>
+      <w:pPr>
+        <w:rPr>
+          <w:rFonts w:cstheme="minorHAnsi"/>
+          <w:sz w:val="24"/>
+          <w:szCs w:val="24"/>
+          <w:lang w:val="pt-BR"/>
+        </w:rPr>
+      </w:pPr>
+    </w:p>
+    <w:p>
+      <w:pPr>
+        <w:rPr>
+          <w:rFonts w:cstheme="minorHAnsi"/>
+          <w:sz w:val="24"/>
+          <w:szCs w:val="24"/>
+          <w:lang w:val="pt-BR"/>
+        </w:rPr>
+      </w:pPr>
+    </w:p>
+    <w:p>
+      <w:pPr>
+        <w:rPr>
+          <w:rFonts w:cstheme="minorHAnsi"/>
+          <w:sz w:val="24"/>
+          <w:szCs w:val="24"/>
+          <w:lang w:val="pt-BR"/>
+        </w:rPr>
+      </w:pPr>
+    </w:p>
+    <w:p>
+      <w:pPr>
+        <w:rPr>
+          <w:rFonts w:cstheme="minorHAnsi"/>
+          <w:sz w:val="24"/>
+          <w:szCs w:val="24"/>
+          <w:lang w:val="pt-BR"/>
+        </w:rPr>
+      </w:pPr>
+    </w:p>
+    <w:p>
+      <w:pPr>
+        <w:rPr>
+          <w:rFonts w:cstheme="minorHAnsi"/>
+          <w:sz w:val="24"/>
+          <w:szCs w:val="24"/>
+          <w:lang w:val="pt-BR"/>
+        </w:rPr>
+      </w:pPr>
+    </w:p>
+    <w:p>
+      <w:pPr>
+        <w:rPr>
+          <w:rFonts w:cstheme="minorHAnsi"/>
+          <w:sz w:val="24"/>
+          <w:szCs w:val="24"/>
+          <w:lang w:val="pt-BR"/>
+        </w:rPr>
+      </w:pPr>
+      <w:r>
+        <w:rPr>
+          <w:rFonts w:cstheme="minorHAnsi"/>
+          <w:sz w:val="24"/>
+          <w:szCs w:val="24"/>
+          <w:lang w:val="pt-BR"/>
+        </w:rPr>
+        <w:br/>
+      </w:r>
+      <w:r>
+        <w:rPr>
+          <w:rFonts w:cstheme="minorHAnsi"/>
+          <w:sz w:val="24"/>
+          <w:szCs w:val="24"/>
+          <w:lang w:val="pt-BR"/>
+        </w:rPr>
+        <w:br/>
+        <w:t xml:space="preserve">(A execução passo a passo de cada questão pode ser encontrada no link: </w:t>
+      </w:r>
+      <w:hyperlink r:id="rId7" w:history="1">
+        <w:r>
+          <w:rPr>
+            <w:rStyle w:val="Hyperlink"/>
+            <w:rFonts w:cstheme="minorHAnsi"/>
+            <w:sz w:val="24"/>
+            <w:szCs w:val="24"/>
+            <w:lang w:val="pt-BR"/>
+          </w:rPr>
+          <w:t>https://1drv.ms/f/s!Av7ZeqaYG5k949tanXHiFky2ueBbTg</w:t>
+        </w:r>
+      </w:hyperlink>
+      <w:r>
+        <w:rPr>
+          <w:rFonts w:cstheme="minorHAnsi"/>
+          <w:sz w:val="24"/>
+          <w:szCs w:val="24"/>
+          <w:lang w:val="pt-BR"/>
+        </w:rPr>
+        <w:t xml:space="preserve"> ou </w:t>
+      </w:r>
+      <w:hyperlink r:id="rId8" w:history="1">
+        <w:r>
+          <w:rPr>
+            <w:rStyle w:val="Hyperlink"/>
+            <w:rFonts w:cstheme="minorHAnsi"/>
+            <w:sz w:val="24"/>
+            <w:szCs w:val="24"/>
+            <w:lang w:val="pt-BR"/>
+          </w:rPr>
+          <w:t>https://goo.gl/n6hyMu</w:t>
+        </w:r>
+      </w:hyperlink>
+      <w:r>
+        <w:rPr>
+          <w:rFonts w:cstheme="minorHAnsi"/>
+          <w:sz w:val="24"/>
+          <w:szCs w:val="24"/>
+          <w:lang w:val="pt-BR"/>
+        </w:rPr>
+        <w:t>)</w:t>
       </w:r>
     </w:p>
     <w:sectPr>
@@ -4153,7 +4892,6 @@
   <w:style w:type="character" w:default="1" w:styleId="DefaultParagraphFont">
     <w:name w:val="Default Paragraph Font"/>
     <w:uiPriority w:val="1"/>
-    <w:semiHidden/>
     <w:unhideWhenUsed/>
   </w:style>
   <w:style w:type="table" w:default="1" w:styleId="TableNormal">
@@ -4187,6 +4925,17 @@
       <w:ind w:left="720"/>
       <w:contextualSpacing/>
     </w:pPr>
+  </w:style>
+  <w:style w:type="character" w:styleId="Hyperlink">
+    <w:name w:val="Hyperlink"/>
+    <w:basedOn w:val="DefaultParagraphFont"/>
+    <w:uiPriority w:val="99"/>
+    <w:unhideWhenUsed/>
+    <w:rsid w:val="00BF194B"/>
+    <w:rPr>
+      <w:color w:val="0563C1" w:themeColor="hyperlink"/>
+      <w:u w:val="single"/>
+    </w:rPr>
   </w:style>
 </w:styles>
 </file>

</xml_diff>